<commit_message>
fixed small issue in documents
</commit_message>
<xml_diff>
--- a/NLP final project - bibliometric analysis.docx
+++ b/NLP final project - bibliometric analysis.docx
@@ -251,35 +251,8 @@
           <w:szCs w:val="24"/>
           <w:lang w:val="en-US"/>
         </w:rPr>
-        <w:t xml:space="preserve">Since Scopus does provide updated citation count for each article, measuring the impact of articles, authors, and sources is much easier to do accurately - no need to have all the articles that referenced them in our </w:t>
-      </w:r>
-      <w:proofErr w:type="spellStart"/>
-      <w:r>
-        <w:rPr>
-          <w:sz w:val="24"/>
-          <w:szCs w:val="24"/>
-          <w:lang w:val="en-US"/>
-        </w:rPr>
-        <w:t>dataframe</w:t>
-      </w:r>
-      <w:proofErr w:type="spellEnd"/>
-      <w:r>
-        <w:rPr>
-          <w:sz w:val="24"/>
-          <w:szCs w:val="24"/>
-          <w:lang w:val="en-US"/>
-        </w:rPr>
-        <w:t>.</w:t>
-      </w:r>
-    </w:p>
-    <w:p>
-      <w:pPr>
-        <w:rPr>
-          <w:sz w:val="24"/>
-          <w:szCs w:val="24"/>
-          <w:lang w:val="en-US"/>
-        </w:rPr>
-      </w:pPr>
+        <w:t>Since Scopus does provide updated citation count for each article, measuring the impact of articles, authors, and sources is much easier to do accurately - no need to have all the articles that referenced them in our dataframe.</w:t>
+      </w:r>
     </w:p>
     <w:p>
       <w:pPr>
@@ -312,24 +285,24 @@
           <w:noProof/>
         </w:rPr>
         <w:drawing>
-          <wp:anchor distT="114300" distB="114300" distL="114300" distR="114300" simplePos="0" relativeHeight="251658240" behindDoc="1" locked="0" layoutInCell="1" hidden="0" allowOverlap="1" wp14:anchorId="15234522" wp14:editId="051FEBE4">
+          <wp:anchor distT="114300" distB="114300" distL="114300" distR="114300" simplePos="0" relativeHeight="251658240" behindDoc="1" locked="0" layoutInCell="1" hidden="0" allowOverlap="1" wp14:anchorId="2D6F4F12" wp14:editId="22392FCC">
             <wp:simplePos x="0" y="0"/>
             <wp:positionH relativeFrom="column">
               <wp:posOffset>-885824</wp:posOffset>
             </wp:positionH>
             <wp:positionV relativeFrom="paragraph">
-              <wp:posOffset>192007</wp:posOffset>
+              <wp:posOffset>258682</wp:posOffset>
             </wp:positionV>
             <wp:extent cx="4157663" cy="3238500"/>
             <wp:effectExtent l="0" t="0" r="0" b="0"/>
             <wp:wrapNone/>
-            <wp:docPr id="11" name="image3.png"/>
+            <wp:docPr id="11" name="image4.png"/>
             <wp:cNvGraphicFramePr/>
             <a:graphic xmlns:a="http://schemas.openxmlformats.org/drawingml/2006/main">
               <a:graphicData uri="http://schemas.openxmlformats.org/drawingml/2006/picture">
                 <pic:pic xmlns:pic="http://schemas.openxmlformats.org/drawingml/2006/picture">
                   <pic:nvPicPr>
-                    <pic:cNvPr id="0" name="image3.png"/>
+                    <pic:cNvPr id="0" name="image4.png"/>
                     <pic:cNvPicPr preferRelativeResize="0"/>
                   </pic:nvPicPr>
                   <pic:blipFill>
@@ -355,29 +328,38 @@
           </wp:anchor>
         </w:drawing>
       </w:r>
+    </w:p>
+    <w:p>
+      <w:pPr>
+        <w:rPr>
+          <w:sz w:val="24"/>
+          <w:szCs w:val="24"/>
+          <w:lang w:val="en-US"/>
+        </w:rPr>
+      </w:pPr>
       <w:r>
         <w:rPr>
           <w:noProof/>
         </w:rPr>
         <w:drawing>
-          <wp:anchor distT="114300" distB="114300" distL="114300" distR="114300" simplePos="0" relativeHeight="251659264" behindDoc="0" locked="0" layoutInCell="1" hidden="0" allowOverlap="1" wp14:anchorId="34A948B2" wp14:editId="5D569759">
+          <wp:anchor distT="114300" distB="114300" distL="114300" distR="114300" simplePos="0" relativeHeight="251659264" behindDoc="0" locked="0" layoutInCell="1" hidden="0" allowOverlap="1" wp14:anchorId="06EB58D0" wp14:editId="0DBAE3C8">
             <wp:simplePos x="0" y="0"/>
             <wp:positionH relativeFrom="column">
-              <wp:posOffset>3200400</wp:posOffset>
+              <wp:posOffset>3209925</wp:posOffset>
             </wp:positionH>
             <wp:positionV relativeFrom="paragraph">
-              <wp:posOffset>190500</wp:posOffset>
+              <wp:posOffset>146131</wp:posOffset>
             </wp:positionV>
             <wp:extent cx="3495675" cy="3153128"/>
             <wp:effectExtent l="0" t="0" r="0" b="0"/>
             <wp:wrapNone/>
-            <wp:docPr id="9" name="image5.png"/>
+            <wp:docPr id="9" name="image7.png"/>
             <wp:cNvGraphicFramePr/>
             <a:graphic xmlns:a="http://schemas.openxmlformats.org/drawingml/2006/main">
               <a:graphicData uri="http://schemas.openxmlformats.org/drawingml/2006/picture">
                 <pic:pic xmlns:pic="http://schemas.openxmlformats.org/drawingml/2006/picture">
                   <pic:nvPicPr>
-                    <pic:cNvPr id="0" name="image5.png"/>
+                    <pic:cNvPr id="0" name="image7.png"/>
                     <pic:cNvPicPr preferRelativeResize="0"/>
                   </pic:nvPicPr>
                   <pic:blipFill>
@@ -563,7 +545,7 @@
           <w:noProof/>
         </w:rPr>
         <w:drawing>
-          <wp:anchor distT="114300" distB="114300" distL="114300" distR="114300" simplePos="0" relativeHeight="251660288" behindDoc="0" locked="0" layoutInCell="1" hidden="0" allowOverlap="1" wp14:anchorId="5DF9247F" wp14:editId="39F9FCF2">
+          <wp:anchor distT="114300" distB="114300" distL="114300" distR="114300" simplePos="0" relativeHeight="251660288" behindDoc="0" locked="0" layoutInCell="1" hidden="0" allowOverlap="1" wp14:anchorId="55C11651" wp14:editId="6B821723">
             <wp:simplePos x="0" y="0"/>
             <wp:positionH relativeFrom="column">
               <wp:posOffset>-647699</wp:posOffset>
@@ -574,13 +556,13 @@
             <wp:extent cx="3686371" cy="2066925"/>
             <wp:effectExtent l="0" t="0" r="0" b="0"/>
             <wp:wrapNone/>
-            <wp:docPr id="5" name="image2.png"/>
+            <wp:docPr id="5" name="image12.png"/>
             <wp:cNvGraphicFramePr/>
             <a:graphic xmlns:a="http://schemas.openxmlformats.org/drawingml/2006/main">
               <a:graphicData uri="http://schemas.openxmlformats.org/drawingml/2006/picture">
                 <pic:pic xmlns:pic="http://schemas.openxmlformats.org/drawingml/2006/picture">
                   <pic:nvPicPr>
-                    <pic:cNvPr id="0" name="image2.png"/>
+                    <pic:cNvPr id="0" name="image12.png"/>
                     <pic:cNvPicPr preferRelativeResize="0"/>
                   </pic:nvPicPr>
                   <pic:blipFill>
@@ -611,7 +593,7 @@
           <w:noProof/>
         </w:rPr>
         <w:drawing>
-          <wp:anchor distT="114300" distB="114300" distL="114300" distR="114300" simplePos="0" relativeHeight="251661312" behindDoc="0" locked="0" layoutInCell="1" hidden="0" allowOverlap="1" wp14:anchorId="46699D77" wp14:editId="5CCAB7FE">
+          <wp:anchor distT="114300" distB="114300" distL="114300" distR="114300" simplePos="0" relativeHeight="251661312" behindDoc="0" locked="0" layoutInCell="1" hidden="0" allowOverlap="1" wp14:anchorId="78BE8143" wp14:editId="3F71E8BE">
             <wp:simplePos x="0" y="0"/>
             <wp:positionH relativeFrom="column">
               <wp:posOffset>3124200</wp:posOffset>
@@ -622,13 +604,13 @@
             <wp:extent cx="3495675" cy="1989460"/>
             <wp:effectExtent l="0" t="0" r="0" b="0"/>
             <wp:wrapNone/>
-            <wp:docPr id="7" name="image6.png"/>
+            <wp:docPr id="7" name="image2.png"/>
             <wp:cNvGraphicFramePr/>
             <a:graphic xmlns:a="http://schemas.openxmlformats.org/drawingml/2006/main">
               <a:graphicData uri="http://schemas.openxmlformats.org/drawingml/2006/picture">
                 <pic:pic xmlns:pic="http://schemas.openxmlformats.org/drawingml/2006/picture">
                   <pic:nvPicPr>
-                    <pic:cNvPr id="0" name="image6.png"/>
+                    <pic:cNvPr id="0" name="image2.png"/>
                     <pic:cNvPicPr preferRelativeResize="0"/>
                   </pic:nvPicPr>
                   <pic:blipFill>
@@ -802,25 +784,7 @@
           <w:szCs w:val="24"/>
           <w:lang w:val="en-US"/>
         </w:rPr>
-        <w:t xml:space="preserve">in the </w:t>
-      </w:r>
-      <w:proofErr w:type="spellStart"/>
-      <w:r>
-        <w:rPr>
-          <w:sz w:val="24"/>
-          <w:szCs w:val="24"/>
-          <w:lang w:val="en-US"/>
-        </w:rPr>
-        <w:t>dataframe</w:t>
-      </w:r>
-      <w:proofErr w:type="spellEnd"/>
-      <w:r>
-        <w:rPr>
-          <w:sz w:val="24"/>
-          <w:szCs w:val="24"/>
-          <w:lang w:val="en-US"/>
-        </w:rPr>
-        <w:t>, which is one of the most influential NLP papers of that decade, introducing the T5. As can be seen in the most cited graph:</w:t>
+        <w:t>in the dataframe, which is one of the most influential NLP papers of that decade, introducing the T5. As can be seen in the most cited graph:</w:t>
       </w:r>
     </w:p>
     <w:p>
@@ -845,7 +809,7 @@
           <w:noProof/>
         </w:rPr>
         <w:drawing>
-          <wp:anchor distT="114300" distB="114300" distL="114300" distR="114300" simplePos="0" relativeHeight="251662336" behindDoc="1" locked="0" layoutInCell="1" hidden="0" allowOverlap="1" wp14:anchorId="68017C57" wp14:editId="1C0BF31E">
+          <wp:anchor distT="114300" distB="114300" distL="114300" distR="114300" simplePos="0" relativeHeight="251662336" behindDoc="1" locked="0" layoutInCell="1" hidden="0" allowOverlap="1" wp14:anchorId="0FFA8F2D" wp14:editId="1A537622">
             <wp:simplePos x="0" y="0"/>
             <wp:positionH relativeFrom="column">
               <wp:posOffset>19051</wp:posOffset>
@@ -856,13 +820,13 @@
             <wp:extent cx="5731200" cy="3213100"/>
             <wp:effectExtent l="0" t="0" r="0" b="0"/>
             <wp:wrapNone/>
-            <wp:docPr id="1" name="image8.png"/>
+            <wp:docPr id="1" name="image1.png"/>
             <wp:cNvGraphicFramePr/>
             <a:graphic xmlns:a="http://schemas.openxmlformats.org/drawingml/2006/main">
               <a:graphicData uri="http://schemas.openxmlformats.org/drawingml/2006/picture">
                 <pic:pic xmlns:pic="http://schemas.openxmlformats.org/drawingml/2006/picture">
                   <pic:nvPicPr>
-                    <pic:cNvPr id="0" name="image8.png"/>
+                    <pic:cNvPr id="0" name="image1.png"/>
                     <pic:cNvPicPr preferRelativeResize="0"/>
                   </pic:nvPicPr>
                   <pic:blipFill>
@@ -1083,25 +1047,7 @@
           <w:szCs w:val="24"/>
           <w:lang w:val="en-US"/>
         </w:rPr>
-        <w:t xml:space="preserve">(2018) was the 2nd most cited, which introduced </w:t>
-      </w:r>
-      <w:proofErr w:type="spellStart"/>
-      <w:r>
-        <w:rPr>
-          <w:sz w:val="24"/>
-          <w:szCs w:val="24"/>
-          <w:lang w:val="en-US"/>
-        </w:rPr>
-        <w:t>ELMo</w:t>
-      </w:r>
-      <w:proofErr w:type="spellEnd"/>
-      <w:r>
-        <w:rPr>
-          <w:sz w:val="24"/>
-          <w:szCs w:val="24"/>
-          <w:lang w:val="en-US"/>
-        </w:rPr>
-        <w:t xml:space="preserve"> - one of the first learning contextual word embeddings, where the representation of a word depends on its sentence context.</w:t>
+        <w:t>(2018) was the 2nd most cited, which introduced ELMo - one of the first learning contextual word embeddings, where the representation of a word depends on its sentence context.</w:t>
       </w:r>
     </w:p>
     <w:p>
@@ -1143,7 +1089,7 @@
           <w:noProof/>
         </w:rPr>
         <w:drawing>
-          <wp:anchor distT="114300" distB="114300" distL="114300" distR="114300" simplePos="0" relativeHeight="251663360" behindDoc="0" locked="0" layoutInCell="1" hidden="0" allowOverlap="1" wp14:anchorId="117A93C1" wp14:editId="2682FC07">
+          <wp:anchor distT="114300" distB="114300" distL="114300" distR="114300" simplePos="0" relativeHeight="251663360" behindDoc="0" locked="0" layoutInCell="1" hidden="0" allowOverlap="1" wp14:anchorId="0EE7C674" wp14:editId="6CB50A48">
             <wp:simplePos x="0" y="0"/>
             <wp:positionH relativeFrom="column">
               <wp:posOffset>-876299</wp:posOffset>
@@ -1154,13 +1100,13 @@
             <wp:extent cx="3943350" cy="2200275"/>
             <wp:effectExtent l="0" t="0" r="0" b="0"/>
             <wp:wrapNone/>
-            <wp:docPr id="13" name="image10.png"/>
+            <wp:docPr id="13" name="image3.png"/>
             <wp:cNvGraphicFramePr/>
             <a:graphic xmlns:a="http://schemas.openxmlformats.org/drawingml/2006/main">
               <a:graphicData uri="http://schemas.openxmlformats.org/drawingml/2006/picture">
                 <pic:pic xmlns:pic="http://schemas.openxmlformats.org/drawingml/2006/picture">
                   <pic:nvPicPr>
-                    <pic:cNvPr id="0" name="image10.png"/>
+                    <pic:cNvPr id="0" name="image3.png"/>
                     <pic:cNvPicPr preferRelativeResize="0"/>
                   </pic:nvPicPr>
                   <pic:blipFill>
@@ -1191,7 +1137,7 @@
           <w:noProof/>
         </w:rPr>
         <w:drawing>
-          <wp:anchor distT="114300" distB="114300" distL="114300" distR="114300" simplePos="0" relativeHeight="251664384" behindDoc="0" locked="0" layoutInCell="1" hidden="0" allowOverlap="1" wp14:anchorId="0A0B52C4" wp14:editId="6F72E1D9">
+          <wp:anchor distT="114300" distB="114300" distL="114300" distR="114300" simplePos="0" relativeHeight="251664384" behindDoc="0" locked="0" layoutInCell="1" hidden="0" allowOverlap="1" wp14:anchorId="78586A8F" wp14:editId="72FCDA45">
             <wp:simplePos x="0" y="0"/>
             <wp:positionH relativeFrom="column">
               <wp:posOffset>3114675</wp:posOffset>
@@ -1202,13 +1148,13 @@
             <wp:extent cx="3500889" cy="1962150"/>
             <wp:effectExtent l="0" t="0" r="0" b="0"/>
             <wp:wrapNone/>
-            <wp:docPr id="12" name="image7.png"/>
+            <wp:docPr id="12" name="image11.png"/>
             <wp:cNvGraphicFramePr/>
             <a:graphic xmlns:a="http://schemas.openxmlformats.org/drawingml/2006/main">
               <a:graphicData uri="http://schemas.openxmlformats.org/drawingml/2006/picture">
                 <pic:pic xmlns:pic="http://schemas.openxmlformats.org/drawingml/2006/picture">
                   <pic:nvPicPr>
-                    <pic:cNvPr id="0" name="image7.png"/>
+                    <pic:cNvPr id="0" name="image11.png"/>
                     <pic:cNvPicPr preferRelativeResize="0"/>
                   </pic:nvPicPr>
                   <pic:blipFill>
@@ -1392,96 +1338,24 @@
           <w:szCs w:val="24"/>
           <w:lang w:val="en-US"/>
         </w:rPr>
-        <w:t xml:space="preserve">Liu. </w:t>
-      </w:r>
-      <w:proofErr w:type="spellStart"/>
-      <w:r>
-        <w:rPr>
-          <w:sz w:val="24"/>
-          <w:szCs w:val="24"/>
-          <w:lang w:val="en-US"/>
-        </w:rPr>
-        <w:t>Hongfang</w:t>
-      </w:r>
-      <w:proofErr w:type="spellEnd"/>
-      <w:r>
-        <w:rPr>
-          <w:sz w:val="24"/>
-          <w:szCs w:val="24"/>
-          <w:lang w:val="en-US"/>
-        </w:rPr>
-        <w:t xml:space="preserve"> has been found to have the highest h-index here - 24, he is also with the highest TP of 62, which suggests consistent productivity and impact in this field through those years.</w:t>
-      </w:r>
-    </w:p>
-    <w:p>
-      <w:pPr>
-        <w:rPr>
-          <w:sz w:val="24"/>
-          <w:szCs w:val="24"/>
-          <w:lang w:val="en-US"/>
-        </w:rPr>
-      </w:pPr>
-      <w:r>
-        <w:rPr>
-          <w:sz w:val="24"/>
-          <w:szCs w:val="24"/>
-          <w:lang w:val="en-US"/>
-        </w:rPr>
-        <w:t>The authors with the highest C/</w:t>
-      </w:r>
-      <w:proofErr w:type="gramStart"/>
-      <w:r>
-        <w:rPr>
-          <w:sz w:val="24"/>
-          <w:szCs w:val="24"/>
-          <w:lang w:val="en-US"/>
-        </w:rPr>
-        <w:t>P(</w:t>
-      </w:r>
-      <w:proofErr w:type="gramEnd"/>
-      <w:r>
-        <w:rPr>
-          <w:sz w:val="24"/>
-          <w:szCs w:val="24"/>
-          <w:lang w:val="en-US"/>
-        </w:rPr>
-        <w:t xml:space="preserve">both the 11845 and 7005) are the authors of the most cited articles in the </w:t>
-      </w:r>
-      <w:proofErr w:type="spellStart"/>
-      <w:r>
-        <w:rPr>
-          <w:sz w:val="24"/>
-          <w:szCs w:val="24"/>
-          <w:lang w:val="en-US"/>
-        </w:rPr>
-        <w:t>df</w:t>
-      </w:r>
-      <w:proofErr w:type="spellEnd"/>
-      <w:r>
-        <w:rPr>
-          <w:sz w:val="24"/>
-          <w:szCs w:val="24"/>
-          <w:lang w:val="en-US"/>
-        </w:rPr>
-        <w:t xml:space="preserve"> stated earlier, since all of them published only those papers in the </w:t>
-      </w:r>
-      <w:proofErr w:type="spellStart"/>
-      <w:r>
-        <w:rPr>
-          <w:sz w:val="24"/>
-          <w:szCs w:val="24"/>
-          <w:lang w:val="en-US"/>
-        </w:rPr>
-        <w:t>df</w:t>
-      </w:r>
-      <w:proofErr w:type="spellEnd"/>
-      <w:r>
-        <w:rPr>
-          <w:sz w:val="24"/>
-          <w:szCs w:val="24"/>
-          <w:lang w:val="en-US"/>
-        </w:rPr>
-        <w:t>, their C/P are the high citation numbers of those papers / 1, with these papers those authors did make a huge impact on the field. We could also see that there isn’t necessarily a tight connection between those two metrics.</w:t>
+        <w:t>Liu. Hongfang has been found to have the highest h-index here - 24, he is also with the highest TP of 62, which suggests consistent productivity and impact in this field through those years.</w:t>
+      </w:r>
+    </w:p>
+    <w:p>
+      <w:pPr>
+        <w:rPr>
+          <w:sz w:val="24"/>
+          <w:szCs w:val="24"/>
+          <w:lang w:val="en-US"/>
+        </w:rPr>
+      </w:pPr>
+      <w:r>
+        <w:rPr>
+          <w:sz w:val="24"/>
+          <w:szCs w:val="24"/>
+          <w:lang w:val="en-US"/>
+        </w:rPr>
+        <w:t>The authors with the highest C/P(both the 11845 and 7005) are the authors of the most cited articles in the df stated earlier, since all of them published only those papers in the df, their C/P are the high citation numbers of those papers / 1, with these papers those authors did make a huge impact on the field. We could also see that there isn’t necessarily a tight connection between those two metrics.</w:t>
       </w:r>
     </w:p>
     <w:p>
@@ -1615,7 +1489,7 @@
           <w:noProof/>
         </w:rPr>
         <w:drawing>
-          <wp:anchor distT="114300" distB="114300" distL="114300" distR="114300" simplePos="0" relativeHeight="251665408" behindDoc="0" locked="0" layoutInCell="1" hidden="0" allowOverlap="1" wp14:anchorId="254F27F6" wp14:editId="68BCD205">
+          <wp:anchor distT="114300" distB="114300" distL="114300" distR="114300" simplePos="0" relativeHeight="251665408" behindDoc="0" locked="0" layoutInCell="1" hidden="0" allowOverlap="1" wp14:anchorId="694E7FAD" wp14:editId="0384FE5F">
             <wp:simplePos x="0" y="0"/>
             <wp:positionH relativeFrom="column">
               <wp:posOffset>1274879</wp:posOffset>
@@ -1626,13 +1500,13 @@
             <wp:extent cx="4706821" cy="2640657"/>
             <wp:effectExtent l="0" t="0" r="0" b="0"/>
             <wp:wrapNone/>
-            <wp:docPr id="3" name="image11.png"/>
+            <wp:docPr id="3" name="image6.png"/>
             <wp:cNvGraphicFramePr/>
             <a:graphic xmlns:a="http://schemas.openxmlformats.org/drawingml/2006/main">
               <a:graphicData uri="http://schemas.openxmlformats.org/drawingml/2006/picture">
                 <pic:pic xmlns:pic="http://schemas.openxmlformats.org/drawingml/2006/picture">
                   <pic:nvPicPr>
-                    <pic:cNvPr id="0" name="image11.png"/>
+                    <pic:cNvPr id="0" name="image6.png"/>
                     <pic:cNvPicPr preferRelativeResize="0"/>
                   </pic:nvPicPr>
                   <pic:blipFill>
@@ -1806,7 +1680,7 @@
           <w:noProof/>
         </w:rPr>
         <w:drawing>
-          <wp:anchor distT="114300" distB="114300" distL="114300" distR="114300" simplePos="0" relativeHeight="251666432" behindDoc="0" locked="0" layoutInCell="1" hidden="0" allowOverlap="1" wp14:anchorId="2ED1F8DD" wp14:editId="4844F11B">
+          <wp:anchor distT="114300" distB="114300" distL="114300" distR="114300" simplePos="0" relativeHeight="251666432" behindDoc="0" locked="0" layoutInCell="1" hidden="0" allowOverlap="1" wp14:anchorId="201F32EB" wp14:editId="67F121E2">
             <wp:simplePos x="0" y="0"/>
             <wp:positionH relativeFrom="column">
               <wp:posOffset>-619124</wp:posOffset>
@@ -1817,13 +1691,13 @@
             <wp:extent cx="6246255" cy="3486987"/>
             <wp:effectExtent l="0" t="0" r="0" b="0"/>
             <wp:wrapNone/>
-            <wp:docPr id="6" name="image4.png"/>
+            <wp:docPr id="6" name="image8.png"/>
             <wp:cNvGraphicFramePr/>
             <a:graphic xmlns:a="http://schemas.openxmlformats.org/drawingml/2006/main">
               <a:graphicData uri="http://schemas.openxmlformats.org/drawingml/2006/picture">
                 <pic:pic xmlns:pic="http://schemas.openxmlformats.org/drawingml/2006/picture">
                   <pic:nvPicPr>
-                    <pic:cNvPr id="0" name="image4.png"/>
+                    <pic:cNvPr id="0" name="image8.png"/>
                     <pic:cNvPicPr preferRelativeResize="0"/>
                   </pic:nvPicPr>
                   <pic:blipFill>
@@ -2119,23 +1993,13 @@
           <w:lang w:val="en-US"/>
         </w:rPr>
       </w:pPr>
-      <w:proofErr w:type="spellStart"/>
-      <w:r>
-        <w:rPr>
-          <w:sz w:val="24"/>
-          <w:szCs w:val="24"/>
-          <w:lang w:val="en-US"/>
-        </w:rPr>
-        <w:t>Supersingly</w:t>
-      </w:r>
-      <w:proofErr w:type="spellEnd"/>
-      <w:r>
-        <w:rPr>
-          <w:sz w:val="24"/>
-          <w:szCs w:val="24"/>
-          <w:lang w:val="en-US"/>
-        </w:rPr>
-        <w:t xml:space="preserve"> the most connected and influencing paper within this group is </w:t>
+      <w:r>
+        <w:rPr>
+          <w:sz w:val="24"/>
+          <w:szCs w:val="24"/>
+          <w:lang w:val="en-US"/>
+        </w:rPr>
+        <w:t xml:space="preserve">Supersingly the most connected and influencing paper within this group is </w:t>
       </w:r>
       <w:r>
         <w:rPr>
@@ -2207,7 +2071,7 @@
           <w:noProof/>
         </w:rPr>
         <w:drawing>
-          <wp:anchor distT="114300" distB="114300" distL="114300" distR="114300" simplePos="0" relativeHeight="251667456" behindDoc="1" locked="0" layoutInCell="1" hidden="0" allowOverlap="1" wp14:anchorId="17E262D7" wp14:editId="71EDC63E">
+          <wp:anchor distT="114300" distB="114300" distL="114300" distR="114300" simplePos="0" relativeHeight="251667456" behindDoc="1" locked="0" layoutInCell="1" hidden="0" allowOverlap="1" wp14:anchorId="28ADC401" wp14:editId="2D45193B">
             <wp:simplePos x="0" y="0"/>
             <wp:positionH relativeFrom="column">
               <wp:posOffset>-790574</wp:posOffset>
@@ -2218,13 +2082,13 @@
             <wp:extent cx="7062788" cy="5451804"/>
             <wp:effectExtent l="0" t="0" r="0" b="0"/>
             <wp:wrapNone/>
-            <wp:docPr id="8" name="image1.png"/>
+            <wp:docPr id="8" name="image5.png"/>
             <wp:cNvGraphicFramePr/>
             <a:graphic xmlns:a="http://schemas.openxmlformats.org/drawingml/2006/main">
               <a:graphicData uri="http://schemas.openxmlformats.org/drawingml/2006/picture">
                 <pic:pic xmlns:pic="http://schemas.openxmlformats.org/drawingml/2006/picture">
                   <pic:nvPicPr>
-                    <pic:cNvPr id="0" name="image1.png"/>
+                    <pic:cNvPr id="0" name="image5.png"/>
                     <pic:cNvPicPr preferRelativeResize="0"/>
                   </pic:nvPicPr>
                   <pic:blipFill>
@@ -2594,78 +2458,24 @@
           <w:szCs w:val="24"/>
           <w:lang w:val="en-US"/>
         </w:rPr>
-        <w:t xml:space="preserve"> </w:t>
-      </w:r>
-      <w:proofErr w:type="spellStart"/>
-      <w:r>
-        <w:rPr>
-          <w:sz w:val="24"/>
-          <w:szCs w:val="24"/>
-          <w:lang w:val="en-US"/>
-        </w:rPr>
-        <w:t>Maped</w:t>
-      </w:r>
-      <w:proofErr w:type="spellEnd"/>
-      <w:r>
-        <w:rPr>
-          <w:sz w:val="24"/>
-          <w:szCs w:val="24"/>
-          <w:lang w:val="en-US"/>
-        </w:rPr>
-        <w:t xml:space="preserve"> collaboration networks among authors, showing the most collaborated authors within this article group, while the weights - the number of times those authors collaborated.</w:t>
-      </w:r>
-    </w:p>
-    <w:p>
-      <w:pPr>
-        <w:rPr>
-          <w:sz w:val="24"/>
-          <w:szCs w:val="24"/>
-          <w:lang w:val="en-US"/>
-        </w:rPr>
-      </w:pPr>
-      <w:r>
-        <w:rPr>
-          <w:sz w:val="24"/>
-          <w:szCs w:val="24"/>
-          <w:lang w:val="en-US"/>
-        </w:rPr>
-        <w:t xml:space="preserve">It is possible to point out Liu. </w:t>
-      </w:r>
-      <w:proofErr w:type="spellStart"/>
-      <w:r>
-        <w:rPr>
-          <w:sz w:val="24"/>
-          <w:szCs w:val="24"/>
-          <w:lang w:val="en-US"/>
-        </w:rPr>
-        <w:t>Hongfang</w:t>
-      </w:r>
-      <w:proofErr w:type="spellEnd"/>
-      <w:r>
-        <w:rPr>
-          <w:sz w:val="24"/>
-          <w:szCs w:val="24"/>
-          <w:lang w:val="en-US"/>
-        </w:rPr>
-        <w:t xml:space="preserve">, which is connected to another author the most </w:t>
-      </w:r>
-      <w:proofErr w:type="gramStart"/>
-      <w:r>
-        <w:rPr>
-          <w:sz w:val="24"/>
-          <w:szCs w:val="24"/>
-          <w:lang w:val="en-US"/>
-        </w:rPr>
-        <w:t>amount</w:t>
-      </w:r>
-      <w:proofErr w:type="gramEnd"/>
-      <w:r>
-        <w:rPr>
-          <w:sz w:val="24"/>
-          <w:szCs w:val="24"/>
-          <w:lang w:val="en-US"/>
-        </w:rPr>
-        <w:t xml:space="preserve"> of times, shows not only its consistent productivity in the field, but also its collaboration skills.</w:t>
+        <w:t xml:space="preserve"> Maped collaboration networks among authors, showing the most collaborated authors within this article group, while the weights - the number of times those authors collaborated.</w:t>
+      </w:r>
+    </w:p>
+    <w:p>
+      <w:pPr>
+        <w:rPr>
+          <w:sz w:val="24"/>
+          <w:szCs w:val="24"/>
+          <w:lang w:val="en-US"/>
+        </w:rPr>
+      </w:pPr>
+      <w:r>
+        <w:rPr>
+          <w:sz w:val="24"/>
+          <w:szCs w:val="24"/>
+          <w:lang w:val="en-US"/>
+        </w:rPr>
+        <w:t>It is possible to point out Liu. Hongfang, which is connected to another author the most amount of times, shows not only its consistent productivity in the field, but also its collaboration skills.</w:t>
       </w:r>
     </w:p>
     <w:p>
@@ -2710,7 +2520,7 @@
           <w:noProof/>
         </w:rPr>
         <w:drawing>
-          <wp:anchor distT="114300" distB="114300" distL="114300" distR="114300" simplePos="0" relativeHeight="251668480" behindDoc="0" locked="0" layoutInCell="1" hidden="0" allowOverlap="1" wp14:anchorId="2915D848" wp14:editId="46170E0F">
+          <wp:anchor distT="114300" distB="114300" distL="114300" distR="114300" simplePos="0" relativeHeight="251668480" behindDoc="0" locked="0" layoutInCell="1" hidden="0" allowOverlap="1" wp14:anchorId="4EE5AF1F" wp14:editId="5C7C0510">
             <wp:simplePos x="0" y="0"/>
             <wp:positionH relativeFrom="column">
               <wp:posOffset>-471487</wp:posOffset>
@@ -2721,13 +2531,13 @@
             <wp:extent cx="6910388" cy="5335869"/>
             <wp:effectExtent l="0" t="0" r="0" b="0"/>
             <wp:wrapNone/>
-            <wp:docPr id="2" name="image9.png"/>
+            <wp:docPr id="2" name="image13.png"/>
             <wp:cNvGraphicFramePr/>
             <a:graphic xmlns:a="http://schemas.openxmlformats.org/drawingml/2006/main">
               <a:graphicData uri="http://schemas.openxmlformats.org/drawingml/2006/picture">
                 <pic:pic xmlns:pic="http://schemas.openxmlformats.org/drawingml/2006/picture">
                   <pic:nvPicPr>
-                    <pic:cNvPr id="0" name="image9.png"/>
+                    <pic:cNvPr id="0" name="image13.png"/>
                     <pic:cNvPicPr preferRelativeResize="0"/>
                   </pic:nvPicPr>
                   <pic:blipFill>
@@ -3141,25 +2951,7 @@
           <w:szCs w:val="24"/>
           <w:lang w:val="en-US"/>
         </w:rPr>
-        <w:t xml:space="preserve"> Built networks of </w:t>
-      </w:r>
-      <w:proofErr w:type="gramStart"/>
-      <w:r>
-        <w:rPr>
-          <w:sz w:val="24"/>
-          <w:szCs w:val="24"/>
-          <w:lang w:val="en-US"/>
-        </w:rPr>
-        <w:t>keywords co‑occurring</w:t>
-      </w:r>
-      <w:proofErr w:type="gramEnd"/>
-      <w:r>
-        <w:rPr>
-          <w:sz w:val="24"/>
-          <w:szCs w:val="24"/>
-          <w:lang w:val="en-US"/>
-        </w:rPr>
-        <w:t xml:space="preserve"> in the same article.</w:t>
+        <w:t xml:space="preserve"> Built networks of keywords co‑occurring in the same article.</w:t>
       </w:r>
     </w:p>
     <w:p>
@@ -3315,7 +3107,7 @@
           <w:noProof/>
         </w:rPr>
         <w:drawing>
-          <wp:anchor distT="114300" distB="114300" distL="114300" distR="114300" simplePos="0" relativeHeight="251669504" behindDoc="1" locked="0" layoutInCell="1" hidden="0" allowOverlap="1" wp14:anchorId="7D832F5C" wp14:editId="2CBCDB6D">
+          <wp:anchor distT="114300" distB="114300" distL="114300" distR="114300" simplePos="0" relativeHeight="251669504" behindDoc="1" locked="0" layoutInCell="1" hidden="0" allowOverlap="1" wp14:anchorId="1CDB179F" wp14:editId="1C25FC51">
             <wp:simplePos x="0" y="0"/>
             <wp:positionH relativeFrom="column">
               <wp:posOffset>-1095374</wp:posOffset>
@@ -3326,13 +3118,13 @@
             <wp:extent cx="8120063" cy="7581900"/>
             <wp:effectExtent l="0" t="0" r="0" b="0"/>
             <wp:wrapNone/>
-            <wp:docPr id="4" name="image13.png"/>
+            <wp:docPr id="4" name="image9.png"/>
             <wp:cNvGraphicFramePr/>
             <a:graphic xmlns:a="http://schemas.openxmlformats.org/drawingml/2006/main">
               <a:graphicData uri="http://schemas.openxmlformats.org/drawingml/2006/picture">
                 <pic:pic xmlns:pic="http://schemas.openxmlformats.org/drawingml/2006/picture">
                   <pic:nvPicPr>
-                    <pic:cNvPr id="0" name="image13.png"/>
+                    <pic:cNvPr id="0" name="image9.png"/>
                     <pic:cNvPicPr preferRelativeResize="0"/>
                   </pic:nvPicPr>
                   <pic:blipFill>
@@ -3694,7 +3486,7 @@
           <w:noProof/>
         </w:rPr>
         <w:drawing>
-          <wp:anchor distT="114300" distB="114300" distL="114300" distR="114300" simplePos="0" relativeHeight="251670528" behindDoc="0" locked="0" layoutInCell="1" hidden="0" allowOverlap="1" wp14:anchorId="643AB9F0" wp14:editId="3BFC281F">
+          <wp:anchor distT="114300" distB="114300" distL="114300" distR="114300" simplePos="0" relativeHeight="251670528" behindDoc="0" locked="0" layoutInCell="1" hidden="0" allowOverlap="1" wp14:anchorId="784D62D3" wp14:editId="4BD529B8">
             <wp:simplePos x="0" y="0"/>
             <wp:positionH relativeFrom="column">
               <wp:posOffset>-333374</wp:posOffset>
@@ -3705,13 +3497,13 @@
             <wp:extent cx="6622227" cy="3813739"/>
             <wp:effectExtent l="0" t="0" r="0" b="0"/>
             <wp:wrapNone/>
-            <wp:docPr id="10" name="image12.png"/>
+            <wp:docPr id="10" name="image10.png"/>
             <wp:cNvGraphicFramePr/>
             <a:graphic xmlns:a="http://schemas.openxmlformats.org/drawingml/2006/main">
               <a:graphicData uri="http://schemas.openxmlformats.org/drawingml/2006/picture">
                 <pic:pic xmlns:pic="http://schemas.openxmlformats.org/drawingml/2006/picture">
                   <pic:nvPicPr>
-                    <pic:cNvPr id="0" name="image12.png"/>
+                    <pic:cNvPr id="0" name="image10.png"/>
                     <pic:cNvPicPr preferRelativeResize="0"/>
                   </pic:nvPicPr>
                   <pic:blipFill>
@@ -4064,15 +3856,6 @@
     <w:p>
       <w:pPr>
         <w:rPr>
-          <w:sz w:val="24"/>
-          <w:szCs w:val="24"/>
-          <w:lang w:val="en-US"/>
-        </w:rPr>
-      </w:pPr>
-    </w:p>
-    <w:p>
-      <w:pPr>
-        <w:rPr>
           <w:b/>
           <w:sz w:val="28"/>
           <w:szCs w:val="28"/>
@@ -4106,79 +3889,7 @@
           <w:szCs w:val="24"/>
           <w:lang w:val="en-US"/>
         </w:rPr>
-        <w:t>This bibliometric analysis of NLP research from 2015 to 2025 reveals a field in rapid evolution, driven first by innovations in contextual embeddings (</w:t>
-      </w:r>
-      <w:proofErr w:type="spellStart"/>
-      <w:r>
-        <w:rPr>
-          <w:sz w:val="24"/>
-          <w:szCs w:val="24"/>
-          <w:lang w:val="en-US"/>
-        </w:rPr>
-        <w:t>ELMo</w:t>
-      </w:r>
-      <w:proofErr w:type="spellEnd"/>
-      <w:r>
-        <w:rPr>
-          <w:sz w:val="24"/>
-          <w:szCs w:val="24"/>
-          <w:lang w:val="en-US"/>
-        </w:rPr>
-        <w:t>, 2018) and then by large‑scale transfer‑learning models (T5, GPT‑3) peaking in 2020. By sampling 1000 articles per year, I ensured a balanced view of productivity (TP) and impact (TC, AC</w:t>
-      </w:r>
-      <w:proofErr w:type="gramStart"/>
-      <w:r>
-        <w:rPr>
-          <w:sz w:val="24"/>
-          <w:szCs w:val="24"/>
-          <w:lang w:val="en-US"/>
-        </w:rPr>
-        <w:t>), and</w:t>
-      </w:r>
-      <w:proofErr w:type="gramEnd"/>
-      <w:r>
-        <w:rPr>
-          <w:sz w:val="24"/>
-          <w:szCs w:val="24"/>
-          <w:lang w:val="en-US"/>
-        </w:rPr>
-        <w:t xml:space="preserve"> observed that high‐output authors like Liu </w:t>
-      </w:r>
-      <w:proofErr w:type="spellStart"/>
-      <w:r>
-        <w:rPr>
-          <w:sz w:val="24"/>
-          <w:szCs w:val="24"/>
-          <w:lang w:val="en-US"/>
-        </w:rPr>
-        <w:t>Hongfang</w:t>
-      </w:r>
-      <w:proofErr w:type="spellEnd"/>
-      <w:r>
-        <w:rPr>
-          <w:sz w:val="24"/>
-          <w:szCs w:val="24"/>
-          <w:lang w:val="en-US"/>
-        </w:rPr>
-        <w:t xml:space="preserve"> also tend to be collaboration hubs, while single‑publication authors (like the authors of the top‐cited T5 and </w:t>
-      </w:r>
-      <w:proofErr w:type="spellStart"/>
-      <w:r>
-        <w:rPr>
-          <w:sz w:val="24"/>
-          <w:szCs w:val="24"/>
-          <w:lang w:val="en-US"/>
-        </w:rPr>
-        <w:t>ELMo</w:t>
-      </w:r>
-      <w:proofErr w:type="spellEnd"/>
-      <w:r>
-        <w:rPr>
-          <w:sz w:val="24"/>
-          <w:szCs w:val="24"/>
-          <w:lang w:val="en-US"/>
-        </w:rPr>
-        <w:t xml:space="preserve"> papers) achieve exceptional C/P ratios.</w:t>
+        <w:t>This bibliometric analysis of NLP research from 2015 to 2025 reveals a field in rapid evolution, driven first by innovations in contextual embeddings (ELMo, 2018) and then by large‑scale transfer‑learning models (T5, GPT‑3) peaking in 2020. By sampling 1000 articles per year, I ensured a balanced view of productivity (TP) and impact (TC, AC), and observed that high‐output authors like Liu Hongfang also tend to be collaboration hubs, while single‑publication authors (like the authors of the top‐cited T5 and ELMo papers) achieve exceptional C/P ratios.</w:t>
       </w:r>
     </w:p>
     <w:p>
@@ -4264,9 +3975,9 @@
 <file path=word/numbering.xml><?xml version="1.0" encoding="utf-8"?>
 <w:numbering xmlns:wpc="http://schemas.microsoft.com/office/word/2010/wordprocessingCanvas" xmlns:cx="http://schemas.microsoft.com/office/drawing/2014/chartex" xmlns:cx1="http://schemas.microsoft.com/office/drawing/2015/9/8/chartex" xmlns:cx2="http://schemas.microsoft.com/office/drawing/2015/10/21/chartex" xmlns:cx3="http://schemas.microsoft.com/office/drawing/2016/5/9/chartex" xmlns:cx4="http://schemas.microsoft.com/office/drawing/2016/5/10/chartex" xmlns:cx5="http://schemas.microsoft.com/office/drawing/2016/5/11/chartex" xmlns:cx6="http://schemas.microsoft.com/office/drawing/2016/5/12/chartex" xmlns:cx7="http://schemas.microsoft.com/office/drawing/2016/5/13/chartex" xmlns:cx8="http://schemas.microsoft.com/office/drawing/2016/5/14/chartex" xmlns:mc="http://schemas.openxmlformats.org/markup-compatibility/2006" xmlns:aink="http://schemas.microsoft.com/office/drawing/2016/ink" xmlns:am3d="http://schemas.microsoft.com/office/drawing/2017/model3d" xmlns:o="urn:schemas-microsoft-com:office:office" xmlns:oel="http://schemas.microsoft.com/office/2019/extlst" xmlns:r="http://schemas.openxmlformats.org/officeDocument/2006/relationships" xmlns:m="http://schemas.openxmlformats.org/officeDocument/2006/math" xmlns:v="urn:schemas-microsoft-com:vml" xmlns:wp14="http://schemas.microsoft.com/office/word/2010/wordprocessingDrawing" xmlns:wp="http://schemas.openxmlformats.org/drawingml/2006/wordprocessingDrawing" xmlns:w10="urn:schemas-microsoft-com:office:word" xmlns:w="http://schemas.openxmlformats.org/wordprocessingml/2006/main" xmlns:w14="http://schemas.microsoft.com/office/word/2010/wordml" xmlns:w15="http://schemas.microsoft.com/office/word/2012/wordml" xmlns:w16cex="http://schemas.microsoft.com/office/word/2018/wordml/cex" xmlns:w16cid="http://schemas.microsoft.com/office/word/2016/wordml/cid" xmlns:w16="http://schemas.microsoft.com/office/word/2018/wordml" xmlns:w16du="http://schemas.microsoft.com/office/word/2023/wordml/word16du" xmlns:w16sdtdh="http://schemas.microsoft.com/office/word/2020/wordml/sdtdatahash" xmlns:w16sdtfl="http://schemas.microsoft.com/office/word/2024/wordml/sdtformatlock" xmlns:w16se="http://schemas.microsoft.com/office/word/2015/wordml/symex" xmlns:wpg="http://schemas.microsoft.com/office/word/2010/wordprocessingGroup" xmlns:wpi="http://schemas.microsoft.com/office/word/2010/wordprocessingInk" xmlns:wne="http://schemas.microsoft.com/office/word/2006/wordml" xmlns:wps="http://schemas.microsoft.com/office/word/2010/wordprocessingShape" mc:Ignorable="w14 w15 w16se w16cid w16 w16cex w16sdtdh w16sdtfl w16du wp14">
   <w:abstractNum w:abstractNumId="0" w15:restartNumberingAfterBreak="0">
-    <w:nsid w:val="6B1F4F74"/>
+    <w:nsid w:val="11145835"/>
     <w:multiLevelType w:val="multilevel"/>
-    <w:tmpl w:val="4EEC41DC"/>
+    <w:tmpl w:val="C0F8635C"/>
     <w:lvl w:ilvl="0">
       <w:start w:val="1"/>
       <w:numFmt w:val="bullet"/>
@@ -4376,7 +4087,7 @@
       </w:rPr>
     </w:lvl>
   </w:abstractNum>
-  <w:num w:numId="1" w16cid:durableId="271327268">
+  <w:num w:numId="1" w16cid:durableId="453600680">
     <w:abstractNumId w:val="0"/>
   </w:num>
 </w:numbering>

</xml_diff>